<commit_message>
* Renaiming of VECTO-CSE into VECTO-Air Drag
</commit_message>
<xml_diff>
--- a/Docs/JIRA Quick Start Guide.docx
+++ b/Docs/JIRA Quick Start Guide.docx
@@ -225,6 +225,7 @@
           <w:color w:val="000000"/>
           <w:sz w:val="20"/>
           <w:szCs w:val="20"/>
+          <w:lang w:val="de-AT" w:eastAsia="de-AT"/>
         </w:rPr>
         <w:drawing>
           <wp:inline distT="0" distB="0" distL="0" distR="0" wp14:anchorId="66B118D3" wp14:editId="331233A4">
@@ -295,8 +296,6 @@
           <w:szCs w:val="20"/>
         </w:rPr>
       </w:pPr>
-      <w:bookmarkStart w:id="0" w:name="_GoBack"/>
-      <w:bookmarkEnd w:id="0"/>
       <w:r>
         <w:rPr>
           <w:rFonts w:ascii="Arial" w:hAnsi="Arial" w:cs="Arial"/>
@@ -322,6 +321,7 @@
           <w:color w:val="000000"/>
           <w:sz w:val="20"/>
           <w:szCs w:val="20"/>
+          <w:lang w:val="de-AT" w:eastAsia="de-AT"/>
         </w:rPr>
         <w:drawing>
           <wp:inline distT="0" distB="0" distL="0" distR="0" wp14:anchorId="5C53DE03" wp14:editId="18790537">
@@ -499,6 +499,7 @@
           <w:color w:val="000000"/>
           <w:sz w:val="20"/>
           <w:szCs w:val="20"/>
+          <w:lang w:val="de-AT" w:eastAsia="de-AT"/>
         </w:rPr>
         <w:drawing>
           <wp:inline distT="0" distB="0" distL="0" distR="0" wp14:anchorId="75C9C693" wp14:editId="58D3ED10">
@@ -783,6 +784,7 @@
           <w:color w:val="000000"/>
           <w:sz w:val="20"/>
           <w:szCs w:val="20"/>
+          <w:lang w:val="de-AT" w:eastAsia="de-AT"/>
         </w:rPr>
         <w:drawing>
           <wp:inline distT="0" distB="0" distL="0" distR="0" wp14:anchorId="553A5BCC" wp14:editId="3AE08AE9">
@@ -887,6 +889,7 @@
           <w:color w:val="000000"/>
           <w:sz w:val="20"/>
           <w:szCs w:val="20"/>
+          <w:lang w:val="de-AT" w:eastAsia="de-AT"/>
         </w:rPr>
         <w:drawing>
           <wp:inline distT="0" distB="0" distL="0" distR="0" wp14:anchorId="533DD267" wp14:editId="05BD9762">
@@ -954,7 +957,18 @@
           <w:sz w:val="20"/>
           <w:szCs w:val="20"/>
         </w:rPr>
-        <w:t xml:space="preserve"> Detailed description of the issue; rich text formatting maybe used.</w:t>
+        <w:t xml:space="preserve"> Detailed description of the</w:t>
+      </w:r>
+      <w:bookmarkStart w:id="0" w:name="_GoBack"/>
+      <w:bookmarkEnd w:id="0"/>
+      <w:r>
+        <w:rPr>
+          <w:rFonts w:ascii="Arial" w:eastAsia="Times New Roman" w:hAnsi="Arial" w:cs="Arial"/>
+          <w:color w:val="000000"/>
+          <w:sz w:val="20"/>
+          <w:szCs w:val="20"/>
+        </w:rPr>
+        <w:t xml:space="preserve"> issue; rich text formatting maybe used.</w:t>
       </w:r>
     </w:p>
     <w:p>
@@ -1005,7 +1019,23 @@
           <w:rFonts w:ascii="Arial" w:hAnsi="Arial" w:cs="Arial"/>
           <w:color w:val="000000"/>
         </w:rPr>
-        <w:t>imulator, CSE, Infrastructure, Administrative</w:t>
+        <w:t xml:space="preserve">imulator, </w:t>
+      </w:r>
+      <w:r>
+        <w:rPr>
+          <w:rStyle w:val="HTMLCode"/>
+          <w:rFonts w:ascii="Arial" w:hAnsi="Arial" w:cs="Arial"/>
+          <w:color w:val="000000"/>
+        </w:rPr>
+        <w:t>Air Drag</w:t>
+      </w:r>
+      <w:r>
+        <w:rPr>
+          <w:rStyle w:val="HTMLCode"/>
+          <w:rFonts w:ascii="Arial" w:hAnsi="Arial" w:cs="Arial"/>
+          <w:color w:val="000000"/>
+        </w:rPr>
+        <w:t>, Infrastructure, Administrative</w:t>
       </w:r>
       <w:proofErr w:type="gramStart"/>
       <w:r>
@@ -1515,6 +1545,7 @@
         <w:rPr>
           <w:rFonts w:ascii="Arial" w:eastAsia="Times New Roman" w:hAnsi="Arial" w:cs="Arial"/>
           <w:noProof/>
+          <w:lang w:val="de-AT" w:eastAsia="de-AT"/>
         </w:rPr>
         <w:drawing>
           <wp:inline distT="0" distB="0" distL="0" distR="0" wp14:anchorId="0036548D" wp14:editId="3F56479D">
@@ -1724,6 +1755,7 @@
         <w:rPr>
           <w:rFonts w:ascii="Arial" w:hAnsi="Arial" w:cs="Arial"/>
           <w:noProof/>
+          <w:lang w:val="de-AT" w:eastAsia="de-AT"/>
         </w:rPr>
         <w:drawing>
           <wp:inline distT="0" distB="0" distL="0" distR="0" wp14:anchorId="3C275AE0" wp14:editId="4CD620F6">

</xml_diff>